<commit_message>
predicting price of houses
</commit_message>
<xml_diff>
--- a/Capstone project document.docx
+++ b/Capstone project document.docx
@@ -493,6 +493,12 @@
               <w:tab/>
             </w:r>
           </w:hyperlink>
+          <w:r>
+            <w:rPr>
+              <w:noProof/>
+            </w:rPr>
+            <w:t>2</w:t>
+          </w:r>
         </w:p>
         <w:p>
           <w:pPr>
@@ -540,6 +546,12 @@
               <w:tab/>
             </w:r>
           </w:hyperlink>
+          <w:r>
+            <w:rPr>
+              <w:noProof/>
+            </w:rPr>
+            <w:t>3</w:t>
+          </w:r>
         </w:p>
         <w:p>
           <w:pPr>
@@ -598,53 +610,12 @@
               <w:tab/>
             </w:r>
           </w:hyperlink>
-        </w:p>
-        <w:p>
-          <w:pPr>
-            <w:pStyle w:val="TOC1"/>
-            <w:tabs>
-              <w:tab w:val="left" w:pos="440"/>
-              <w:tab w:val="right" w:leader="dot" w:pos="9350"/>
-            </w:tabs>
-            <w:rPr>
-              <w:rFonts w:eastAsiaTheme="minorEastAsia"/>
+          <w:r>
+            <w:rPr>
               <w:noProof/>
             </w:rPr>
-          </w:pPr>
-          <w:hyperlink w:anchor="_Toc529925821" w:history="1">
-            <w:r>
-              <w:rPr>
-                <w:rStyle w:val="Hyperlink"/>
-                <w:rFonts w:ascii="Arial" w:hAnsi="Arial" w:cs="Arial"/>
-                <w:b/>
-                <w:noProof/>
-              </w:rPr>
-              <w:t>V.</w:t>
-            </w:r>
-            <w:r>
-              <w:rPr>
-                <w:rFonts w:eastAsiaTheme="minorEastAsia"/>
-                <w:noProof/>
-              </w:rPr>
-              <w:tab/>
-            </w:r>
-            <w:r>
-              <w:rPr>
-                <w:rStyle w:val="Hyperlink"/>
-                <w:rFonts w:ascii="Arial" w:hAnsi="Arial" w:cs="Arial"/>
-                <w:b/>
-                <w:noProof/>
-              </w:rPr>
-              <w:t>Discussion:</w:t>
-            </w:r>
-            <w:r>
-              <w:rPr>
-                <w:noProof/>
-                <w:webHidden/>
-              </w:rPr>
-              <w:tab/>
-            </w:r>
-          </w:hyperlink>
+            <w:t>4</w:t>
+          </w:r>
         </w:p>
         <w:p>
           <w:pPr>
@@ -692,66 +663,12 @@
               <w:tab/>
             </w:r>
           </w:hyperlink>
-        </w:p>
-        <w:p>
-          <w:pPr>
-            <w:pStyle w:val="TOC1"/>
-            <w:tabs>
-              <w:tab w:val="right" w:leader="dot" w:pos="9350"/>
-            </w:tabs>
-            <w:rPr>
-              <w:rFonts w:eastAsiaTheme="minorEastAsia"/>
+          <w:r>
+            <w:rPr>
               <w:noProof/>
             </w:rPr>
-          </w:pPr>
-          <w:hyperlink w:anchor="_Toc529925823" w:history="1">
-            <w:r>
-              <w:rPr>
-                <w:rStyle w:val="Hyperlink"/>
-                <w:rFonts w:ascii="Arial" w:hAnsi="Arial" w:cs="Arial"/>
-                <w:b/>
-                <w:noProof/>
-              </w:rPr>
-              <w:t>References:</w:t>
-            </w:r>
-            <w:r>
-              <w:rPr>
-                <w:noProof/>
-                <w:webHidden/>
-              </w:rPr>
-              <w:tab/>
-            </w:r>
-          </w:hyperlink>
-        </w:p>
-        <w:p>
-          <w:pPr>
-            <w:pStyle w:val="TOC1"/>
-            <w:tabs>
-              <w:tab w:val="right" w:leader="dot" w:pos="9350"/>
-            </w:tabs>
-            <w:rPr>
-              <w:rFonts w:eastAsiaTheme="minorEastAsia"/>
-              <w:noProof/>
-            </w:rPr>
-          </w:pPr>
-          <w:hyperlink w:anchor="_Toc529925824" w:history="1">
-            <w:r>
-              <w:rPr>
-                <w:rStyle w:val="Hyperlink"/>
-                <w:rFonts w:ascii="Arial" w:hAnsi="Arial" w:cs="Arial"/>
-                <w:b/>
-                <w:noProof/>
-              </w:rPr>
-              <w:t>Table of Figures:</w:t>
-            </w:r>
-            <w:r>
-              <w:rPr>
-                <w:noProof/>
-                <w:webHidden/>
-              </w:rPr>
-              <w:tab/>
-            </w:r>
-          </w:hyperlink>
+            <w:t>6</w:t>
+          </w:r>
         </w:p>
         <w:p>
           <w:r>
@@ -880,7 +797,25 @@
           <w:sz w:val="24"/>
           <w:szCs w:val="24"/>
         </w:rPr>
-        <w:t>the clusters. This price per square meters will than be used to estimate the price of the house on unseen data provided the location and sqm value.</w:t>
+        <w:t xml:space="preserve">the clusters. This price per square meters will </w:t>
+      </w:r>
+      <w:proofErr w:type="spellStart"/>
+      <w:r>
+        <w:rPr>
+          <w:rFonts w:ascii="Arial" w:hAnsi="Arial" w:cs="Arial"/>
+          <w:sz w:val="24"/>
+          <w:szCs w:val="24"/>
+        </w:rPr>
+        <w:t>than</w:t>
+      </w:r>
+      <w:proofErr w:type="spellEnd"/>
+      <w:r>
+        <w:rPr>
+          <w:rFonts w:ascii="Arial" w:hAnsi="Arial" w:cs="Arial"/>
+          <w:sz w:val="24"/>
+          <w:szCs w:val="24"/>
+        </w:rPr>
+        <w:t xml:space="preserve"> be used to estimate the price of the house on unseen data provided the location and sqm value.</w:t>
       </w:r>
     </w:p>
     <w:p>
@@ -1034,7 +969,25 @@
           <w:sz w:val="24"/>
           <w:szCs w:val="24"/>
         </w:rPr>
-        <w:t xml:space="preserve">The avaiblity of the geo data </w:t>
+        <w:t xml:space="preserve">The </w:t>
+      </w:r>
+      <w:proofErr w:type="spellStart"/>
+      <w:r>
+        <w:rPr>
+          <w:rFonts w:ascii="Arial" w:hAnsi="Arial" w:cs="Arial"/>
+          <w:sz w:val="24"/>
+          <w:szCs w:val="24"/>
+        </w:rPr>
+        <w:t>avaiblity</w:t>
+      </w:r>
+      <w:proofErr w:type="spellEnd"/>
+      <w:r>
+        <w:rPr>
+          <w:rFonts w:ascii="Arial" w:hAnsi="Arial" w:cs="Arial"/>
+          <w:sz w:val="24"/>
+          <w:szCs w:val="24"/>
+        </w:rPr>
+        <w:t xml:space="preserve"> of the geo data </w:t>
       </w:r>
       <w:r>
         <w:rPr>
@@ -1131,13 +1084,23 @@
           <w:szCs w:val="24"/>
         </w:rPr>
       </w:pPr>
+      <w:proofErr w:type="spellStart"/>
       <w:r>
         <w:rPr>
           <w:rFonts w:ascii="Arial" w:hAnsi="Arial" w:cs="Arial"/>
           <w:sz w:val="24"/>
           <w:szCs w:val="24"/>
         </w:rPr>
-        <w:t>FourSquare API which provides the surrounding venues of a given coordinates</w:t>
+        <w:t>FourSquare</w:t>
+      </w:r>
+      <w:proofErr w:type="spellEnd"/>
+      <w:r>
+        <w:rPr>
+          <w:rFonts w:ascii="Arial" w:hAnsi="Arial" w:cs="Arial"/>
+          <w:sz w:val="24"/>
+          <w:szCs w:val="24"/>
+        </w:rPr>
+        <w:t xml:space="preserve"> API which provides the surrounding venues of a given coordinates</w:t>
       </w:r>
     </w:p>
     <w:p>
@@ -1205,23 +1168,25 @@
           <w:szCs w:val="24"/>
         </w:rPr>
         <w:lastRenderedPageBreak/>
-        <w:t xml:space="preserve">For each </w:t>
+        <w:t xml:space="preserve">For each properties, pass the obtained coordinates to </w:t>
       </w:r>
+      <w:proofErr w:type="spellStart"/>
       <w:r>
         <w:rPr>
           <w:rFonts w:ascii="Arial" w:hAnsi="Arial" w:cs="Arial"/>
           <w:sz w:val="24"/>
           <w:szCs w:val="24"/>
         </w:rPr>
-        <w:t>properties</w:t>
+        <w:t>FourSquare</w:t>
       </w:r>
+      <w:proofErr w:type="spellEnd"/>
       <w:r>
         <w:rPr>
           <w:rFonts w:ascii="Arial" w:hAnsi="Arial" w:cs="Arial"/>
           <w:sz w:val="24"/>
           <w:szCs w:val="24"/>
         </w:rPr>
-        <w:t>, pass the obtained coordinates to FourSquare API. The “explore” endpoint will return a list of surrounding venues in a pre-defined radius.</w:t>
+        <w:t xml:space="preserve"> API. The “explore” endpoint will return a list of surrounding venues in a pre-defined radius.</w:t>
       </w:r>
     </w:p>
     <w:p>
@@ -1244,23 +1209,7 @@
           <w:sz w:val="24"/>
           <w:szCs w:val="24"/>
         </w:rPr>
-        <w:t>Count the occurrence of each venue type in a</w:t>
-      </w:r>
-      <w:r>
-        <w:rPr>
-          <w:rFonts w:ascii="Arial" w:hAnsi="Arial" w:cs="Arial"/>
-          <w:sz w:val="24"/>
-          <w:szCs w:val="24"/>
-        </w:rPr>
-        <w:t xml:space="preserve"> given location</w:t>
-      </w:r>
-      <w:r>
-        <w:rPr>
-          <w:rFonts w:ascii="Arial" w:hAnsi="Arial" w:cs="Arial"/>
-          <w:sz w:val="24"/>
-          <w:szCs w:val="24"/>
-        </w:rPr>
-        <w:t>. Then apply one hot encoding to turn each venue type into a column with their occurrence as the value</w:t>
+        <w:t>Count the occurrence of each venue type in a given location. Then apply one hot encoding to turn each venue type into a column with their occurrence as the value</w:t>
       </w:r>
       <w:r>
         <w:rPr>
@@ -1293,29 +1242,18 @@
         </w:rPr>
         <w:t>Identify and remove the outlies if any.</w:t>
       </w:r>
+    </w:p>
+    <w:p>
+      <w:pPr>
+        <w:pStyle w:val="ListParagraph"/>
+        <w:rPr>
+          <w:rFonts w:ascii="Arial" w:hAnsi="Arial" w:cs="Arial"/>
+          <w:sz w:val="24"/>
+          <w:szCs w:val="24"/>
+        </w:rPr>
+      </w:pPr>
       <w:bookmarkStart w:id="0" w:name="_GoBack"/>
       <w:bookmarkEnd w:id="0"/>
-    </w:p>
-    <w:p>
-      <w:pPr>
-        <w:pStyle w:val="ListParagraph"/>
-        <w:spacing w:before="120"/>
-        <w:rPr>
-          <w:rFonts w:ascii="Arial" w:hAnsi="Arial" w:cs="Arial"/>
-          <w:sz w:val="24"/>
-          <w:szCs w:val="24"/>
-        </w:rPr>
-      </w:pPr>
-    </w:p>
-    <w:p>
-      <w:pPr>
-        <w:pStyle w:val="ListParagraph"/>
-        <w:rPr>
-          <w:rFonts w:ascii="Arial" w:hAnsi="Arial" w:cs="Arial"/>
-          <w:sz w:val="24"/>
-          <w:szCs w:val="24"/>
-        </w:rPr>
-      </w:pPr>
     </w:p>
     <w:p/>
     <w:p/>
@@ -3447,7 +3385,6 @@
   <w:style w:type="character" w:default="1" w:styleId="DefaultParagraphFont">
     <w:name w:val="Default Paragraph Font"/>
     <w:uiPriority w:val="1"/>
-    <w:semiHidden/>
     <w:unhideWhenUsed/>
   </w:style>
   <w:style w:type="table" w:default="1" w:styleId="TableNormal">
@@ -3966,7 +3903,7 @@
 </file>
 
 <file path=customXml/itemProps1.xml><?xml version="1.0" encoding="utf-8"?>
-<ds:datastoreItem xmlns:ds="http://schemas.openxmlformats.org/officeDocument/2006/customXml" ds:itemID="{E8758C1A-EA85-4430-B816-0BCC7E3BC7E1}">
+<ds:datastoreItem xmlns:ds="http://schemas.openxmlformats.org/officeDocument/2006/customXml" ds:itemID="{E75B80AC-FB3A-45B4-955E-9B47FDCB5430}">
   <ds:schemaRefs>
     <ds:schemaRef ds:uri="http://schemas.openxmlformats.org/officeDocument/2006/bibliography"/>
   </ds:schemaRefs>

</xml_diff>